<commit_message>
Made a change in intro ROI home task
</commit_message>
<xml_diff>
--- a/Intro_Hometask_ROI.docx
+++ b/Intro_Hometask_ROI.docx
@@ -21,401 +21,307 @@
         <w:t>Client</w:t>
       </w:r>
       <w:r>
+        <w:t>:  Radian.</w:t>
+      </w:r>
+    </w:p>
+    <w:p/>
+    <w:p>
+      <w:r>
+        <w:t>Currently in my project, we are using two automation frameworks.</w:t>
+      </w:r>
+    </w:p>
+    <w:p>
+      <w:pPr>
+        <w:rPr>
+          <w:b/>
+          <w:u w:val="single"/>
+        </w:rPr>
+      </w:pPr>
+      <w:r>
+        <w:t xml:space="preserve">1) </w:t>
+      </w:r>
+      <w:r>
+        <w:rPr>
+          <w:b/>
+          <w:u w:val="single"/>
+        </w:rPr>
+        <w:t>Excel bases data driven SOAP UI framework developed by EPAM (At Alliance time):</w:t>
+      </w:r>
+    </w:p>
+    <w:p>
+      <w:pPr>
+        <w:rPr>
+          <w:b/>
+          <w:u w:val="single"/>
+        </w:rPr>
+      </w:pPr>
+      <w:r>
+        <w:t xml:space="preserve">2) </w:t>
+      </w:r>
+      <w:r>
+        <w:rPr>
+          <w:b/>
+          <w:u w:val="single"/>
+        </w:rPr>
+        <w:t>Non-</w:t>
+      </w:r>
+      <w:r>
+        <w:rPr>
+          <w:b/>
+          <w:u w:val="single"/>
+        </w:rPr>
+        <w:t>Delegated automation suite developed using Cucumber, Java-Selenium:</w:t>
+      </w:r>
+    </w:p>
+    <w:p/>
+    <w:p>
+      <w:pPr>
+        <w:rPr>
+          <w:b/>
+          <w:u w:val="single"/>
+        </w:rPr>
+      </w:pPr>
+      <w:r>
+        <w:rPr>
+          <w:b/>
+          <w:u w:val="single"/>
+        </w:rPr>
+        <w:t>Excel bases data driven SOAP UI framework developed by EPAM (At Alliance time):</w:t>
+      </w:r>
+    </w:p>
+    <w:p/>
+    <w:p>
+      <w:r>
+        <w:t xml:space="preserve">1) This is an in house EPAM (Alliance) framework developed for some previous project and we customized this to our project need. So cost of developing this considered as '2' hour for setting up the framework. </w:t>
+      </w:r>
+    </w:p>
+    <w:p/>
+    <w:p>
+      <w:r>
+        <w:t xml:space="preserve">2) Every day we execute nearly 580+ test cases using this framework </w:t>
+      </w:r>
+    </w:p>
+    <w:p/>
+    <w:p>
+      <w:r>
+        <w:t>3) Each test case take 4 min to develop so 39.13 hours to develop suite</w:t>
+      </w:r>
+    </w:p>
+    <w:p/>
+    <w:p>
+      <w:r>
+        <w:t>4) Using automation it will take 1.30 hours to execute (Worst case).</w:t>
+      </w:r>
+    </w:p>
+    <w:p/>
+    <w:p>
+      <w:r>
+        <w:t>5) Execute this manually it takes 9.28 hours(Considered one test case will take 1 min, all test data ready for each test case and all test cases are PASS).</w:t>
+      </w:r>
+    </w:p>
+    <w:p/>
+    <w:p>
+      <w:r>
+        <w:t>6) Project duration - Executing suites since three years and adding one more years so total project duration is 4 Years.</w:t>
+      </w:r>
+    </w:p>
+    <w:p/>
+    <w:p>
+      <w:r>
+        <w:t>Cost of manual testing= 46.4 (9.28*5 days) per week * 4 years * 52 weeks = 9651.2 man-hours</w:t>
+      </w:r>
+    </w:p>
+    <w:p/>
+    <w:p>
+      <w:r>
+        <w:t>Framework set up + existing test case development = 2+40 =42 hours</w:t>
+      </w:r>
+    </w:p>
+    <w:p/>
+    <w:p>
+      <w:r>
+        <w:lastRenderedPageBreak/>
+        <w:t>Cost for new test case = approximately 1 test case for 1 week so 4 min * 52 weeks (Next one year) = 3.5 hours</w:t>
+      </w:r>
+    </w:p>
+    <w:p/>
+    <w:p>
+      <w:r>
+        <w:t>Automated test execution &amp; result analysis = (2*5) 10 man hours per week *</w:t>
+      </w:r>
+      <w:r>
+        <w:t xml:space="preserve"> </w:t>
+      </w:r>
+      <w:r>
+        <w:t>4</w:t>
+      </w:r>
+      <w:r>
+        <w:t xml:space="preserve"> years</w:t>
+      </w:r>
+      <w:r>
+        <w:t>*</w:t>
+      </w:r>
+      <w:r>
+        <w:t xml:space="preserve"> </w:t>
+      </w:r>
+      <w:r>
+        <w:t>52</w:t>
+      </w:r>
+      <w:r>
+        <w:t xml:space="preserve"> Weeks </w:t>
+      </w:r>
+      <w:r>
+        <w:t>=2080</w:t>
+      </w:r>
+    </w:p>
+    <w:p/>
+    <w:p>
+      <w:r>
+        <w:t xml:space="preserve">Automated tests development cost= </w:t>
+      </w:r>
+    </w:p>
+    <w:p/>
+    <w:p>
+      <w:r>
+        <w:tab/>
+        <w:t>9651.2-(44.5+2080)</w:t>
+      </w:r>
+      <w:r>
+        <w:tab/>
+      </w:r>
+      <w:r>
+        <w:t xml:space="preserve">    </w:t>
+      </w:r>
+      <w:r>
+        <w:tab/>
+        <w:t xml:space="preserve">   </w:t>
+      </w:r>
+      <w:r>
+        <w:t xml:space="preserve">9651.2- </w:t>
+      </w:r>
+      <w:r>
+        <w:t>2124.5</w:t>
+      </w:r>
+    </w:p>
+    <w:p>
+      <w:r>
+        <w:t>ROI = ----------------------</w:t>
+      </w:r>
+      <w:r>
+        <w:t>----------</w:t>
+      </w:r>
+      <w:r>
+        <w:t xml:space="preserve"> =</w:t>
+      </w:r>
+      <w:r>
+        <w:tab/>
+      </w:r>
+      <w:r>
+        <w:tab/>
+        <w:t>----</w:t>
+      </w:r>
+      <w:r>
+        <w:t xml:space="preserve">---------------- = </w:t>
+      </w:r>
+      <w:r>
+        <w:t>354</w:t>
+      </w:r>
+      <w:r>
+        <w:t xml:space="preserve"> %</w:t>
+      </w:r>
+    </w:p>
+    <w:p>
+      <w:r>
+        <w:tab/>
+        <w:t xml:space="preserve">       2124.5</w:t>
+      </w:r>
+      <w:r>
+        <w:tab/>
+      </w:r>
+      <w:r>
+        <w:tab/>
+      </w:r>
+      <w:r>
+        <w:tab/>
+      </w:r>
+      <w:r>
+        <w:t xml:space="preserve">       2124</w:t>
+      </w:r>
+      <w:r>
+        <w:t>.5</w:t>
+      </w:r>
+    </w:p>
+    <w:p>
+      <w:pPr>
+        <w:rPr>
+          <w:b/>
+          <w:u w:val="single"/>
+        </w:rPr>
+      </w:pPr>
+      <w:r>
+        <w:rPr>
+          <w:b/>
+          <w:u w:val="single"/>
+        </w:rPr>
+        <w:t>Non-</w:t>
+      </w:r>
+      <w:r>
+        <w:rPr>
+          <w:b/>
+          <w:u w:val="single"/>
+        </w:rPr>
+        <w:t>Delegated automation suite developed using Cucumber, Java-Selenium</w:t>
+      </w:r>
+      <w:r>
+        <w:rPr>
+          <w:b/>
+          <w:u w:val="single"/>
+        </w:rPr>
         <w:t>:</w:t>
       </w:r>
-      <w:r>
-        <w:t xml:space="preserve">  Radian.</w:t>
-      </w:r>
-    </w:p>
-    <w:p/>
-    <w:p>
-      <w:r>
-        <w:t xml:space="preserve">Currently in my </w:t>
-      </w:r>
-      <w:r>
-        <w:t>project,</w:t>
-      </w:r>
-      <w:r>
-        <w:t xml:space="preserve"> we are using two automation </w:t>
-      </w:r>
-      <w:r>
-        <w:t>frameworks</w:t>
-      </w:r>
-      <w:r>
-        <w:t>.</w:t>
-      </w:r>
-    </w:p>
+    </w:p>
+    <w:p/>
     <w:p>
       <w:pPr>
         <w:rPr>
           <w:b/>
-          <w:u w:val="single"/>
         </w:rPr>
       </w:pPr>
       <w:r>
-        <w:t xml:space="preserve">1) </w:t>
-      </w:r>
-      <w:r>
-        <w:rPr>
-          <w:b/>
-          <w:u w:val="single"/>
-        </w:rPr>
-        <w:t>Excel bases data driven SOAP UI framework developed by EPAM (At Alliance time):</w:t>
-      </w:r>
-    </w:p>
-    <w:p>
-      <w:pPr>
-        <w:rPr>
-          <w:b/>
-          <w:u w:val="single"/>
-        </w:rPr>
-      </w:pPr>
+        <w:rPr>
+          <w:b/>
+        </w:rPr>
+        <w:t xml:space="preserve">Cost of </w:t>
+      </w:r>
+      <w:r>
+        <w:rPr>
+          <w:b/>
+        </w:rPr>
+        <w:t>Automation</w:t>
+      </w:r>
+      <w:r>
+        <w:rPr>
+          <w:b/>
+        </w:rPr>
+        <w:t xml:space="preserve"> testing</w:t>
+      </w:r>
+      <w:r>
+        <w:rPr>
+          <w:b/>
+        </w:rPr>
+        <w:t>:</w:t>
+      </w:r>
+      <w:r>
+        <w:rPr>
+          <w:b/>
+        </w:rPr>
+        <w:t xml:space="preserve"> </w:t>
+      </w:r>
       <w:bookmarkStart w:id="0" w:name="_GoBack"/>
+      <w:r>
+        <w:t>Total test cases developed are 12</w:t>
+      </w:r>
       <w:bookmarkEnd w:id="0"/>
-      <w:r>
-        <w:t xml:space="preserve">2) </w:t>
-      </w:r>
-      <w:r>
-        <w:rPr>
-          <w:b/>
-          <w:u w:val="single"/>
-        </w:rPr>
-        <w:t>Non-</w:t>
-      </w:r>
-      <w:r>
-        <w:rPr>
-          <w:b/>
-          <w:u w:val="single"/>
-        </w:rPr>
-        <w:t>Delegated automation suite developed using Cucumber, Java-Selenium:</w:t>
-      </w:r>
-    </w:p>
-    <w:p/>
-    <w:p>
-      <w:pPr>
-        <w:rPr>
-          <w:b/>
-          <w:u w:val="single"/>
-        </w:rPr>
-      </w:pPr>
-      <w:r>
-        <w:rPr>
-          <w:b/>
-          <w:u w:val="single"/>
-        </w:rPr>
-        <w:t>Excel bases data driven SOAP UI framework developed by EPAM (At Alliance time)</w:t>
-      </w:r>
-      <w:r>
-        <w:rPr>
-          <w:b/>
-          <w:u w:val="single"/>
-        </w:rPr>
-        <w:t>:</w:t>
-      </w:r>
-    </w:p>
-    <w:p/>
-    <w:p>
-      <w:r>
-        <w:t>1) Thi</w:t>
-      </w:r>
-      <w:r>
-        <w:t>s</w:t>
-      </w:r>
-      <w:r>
-        <w:t xml:space="preserve"> is an in house </w:t>
-      </w:r>
-      <w:r>
-        <w:t>EPAM (</w:t>
-      </w:r>
-      <w:r>
-        <w:t xml:space="preserve">Alliance) </w:t>
-      </w:r>
-      <w:r>
-        <w:t>framework</w:t>
-      </w:r>
-      <w:r>
-        <w:t xml:space="preserve"> developed for some previous project and we customized this to our project </w:t>
-      </w:r>
-      <w:r>
-        <w:t>need. So</w:t>
-      </w:r>
-      <w:r>
-        <w:t xml:space="preserve"> cost of developing this considered as '</w:t>
-      </w:r>
-      <w:r>
-        <w:t>2</w:t>
-      </w:r>
-      <w:r>
-        <w:t xml:space="preserve">' hour for setting up the </w:t>
-      </w:r>
-      <w:r>
-        <w:t>framework</w:t>
-      </w:r>
-      <w:r>
-        <w:t xml:space="preserve">. </w:t>
-      </w:r>
-    </w:p>
-    <w:p/>
-    <w:p>
-      <w:r>
-        <w:t xml:space="preserve">2) Every day we execute nearly 580+ test cases using this framework </w:t>
-      </w:r>
-    </w:p>
-    <w:p/>
-    <w:p>
-      <w:r>
-        <w:t>3) Each test case take 4 min to develop so 39.13 hours to develop suite</w:t>
-      </w:r>
-    </w:p>
-    <w:p/>
-    <w:p>
-      <w:r>
-        <w:t xml:space="preserve">4) Using automation it will take 1.30 hours to </w:t>
-      </w:r>
-      <w:r>
-        <w:t>execute (</w:t>
-      </w:r>
-      <w:r>
-        <w:t>Worst case).</w:t>
-      </w:r>
-    </w:p>
-    <w:p/>
-    <w:p>
-      <w:r>
-        <w:t>5) Execute this manually it takes 9.28 hours(Considered one test case will take 1 min, all test data ready for each test case and all test cases are PASS).</w:t>
-      </w:r>
-    </w:p>
-    <w:p/>
-    <w:p>
-      <w:r>
-        <w:t>6) Project duration - Executing suites since three years and adding one more years so total project duration is 4 Years.</w:t>
-      </w:r>
-    </w:p>
-    <w:p/>
-    <w:p>
-      <w:r>
-        <w:t>Cost of manual testing= 46.4 (9.28*5 days) per week * 4 years * 52 weeks = 9651.2 man-hours</w:t>
-      </w:r>
-    </w:p>
-    <w:p/>
-    <w:p>
-      <w:r>
-        <w:t xml:space="preserve">Framework set up + existing test case </w:t>
-      </w:r>
-      <w:r>
-        <w:t>development</w:t>
-      </w:r>
-      <w:r>
-        <w:t xml:space="preserve"> = </w:t>
-      </w:r>
-      <w:r>
-        <w:t>2</w:t>
-      </w:r>
-      <w:r>
-        <w:t>+40 =4</w:t>
-      </w:r>
-      <w:r>
-        <w:t>2</w:t>
-      </w:r>
-      <w:r>
-        <w:t xml:space="preserve"> hours</w:t>
-      </w:r>
-    </w:p>
-    <w:p/>
-    <w:p>
-      <w:r>
-        <w:lastRenderedPageBreak/>
-        <w:t xml:space="preserve">Cost for new test case = </w:t>
-      </w:r>
-      <w:r>
-        <w:t>approximately</w:t>
-      </w:r>
-      <w:r>
-        <w:t xml:space="preserve"> 1 test case for 1 week so 4 min * 52 weeks (Next one year) = 3.5 hours</w:t>
-      </w:r>
-    </w:p>
-    <w:p/>
-    <w:p>
-      <w:r>
-        <w:t xml:space="preserve">Automated test execution &amp; result </w:t>
-      </w:r>
-      <w:r>
-        <w:t>analysis</w:t>
-      </w:r>
-      <w:r>
-        <w:t xml:space="preserve"> = </w:t>
-      </w:r>
-      <w:r>
-        <w:t>(2*5) 10 man hours per week *</w:t>
-      </w:r>
-      <w:r>
-        <w:t xml:space="preserve"> </w:t>
-      </w:r>
-      <w:r>
-        <w:t>4</w:t>
-      </w:r>
-      <w:r>
-        <w:t xml:space="preserve"> years</w:t>
-      </w:r>
-      <w:r>
-        <w:t>*</w:t>
-      </w:r>
-      <w:r>
-        <w:t xml:space="preserve"> </w:t>
-      </w:r>
-      <w:r>
-        <w:t>52</w:t>
-      </w:r>
-      <w:r>
-        <w:t xml:space="preserve"> Weeks </w:t>
-      </w:r>
-      <w:r>
-        <w:t>=2080</w:t>
-      </w:r>
-    </w:p>
-    <w:p/>
-    <w:p>
-      <w:r>
-        <w:t xml:space="preserve">Automated tests development cost= </w:t>
-      </w:r>
-    </w:p>
-    <w:p/>
-    <w:p>
-      <w:r>
-        <w:tab/>
-        <w:t>9651.2-(44.5+</w:t>
-      </w:r>
-      <w:r>
-        <w:t>2080</w:t>
-      </w:r>
-      <w:r>
-        <w:t>)</w:t>
-      </w:r>
-      <w:r>
-        <w:tab/>
-      </w:r>
-      <w:r>
-        <w:t xml:space="preserve">    </w:t>
-      </w:r>
-      <w:r>
-        <w:tab/>
-        <w:t xml:space="preserve">   </w:t>
-      </w:r>
-      <w:r>
-        <w:t xml:space="preserve">9651.2- </w:t>
-      </w:r>
-      <w:r>
-        <w:t>2124.5</w:t>
-      </w:r>
-    </w:p>
-    <w:p>
-      <w:r>
-        <w:t>ROI = ----------------------</w:t>
-      </w:r>
-      <w:r>
-        <w:t>----------</w:t>
-      </w:r>
-      <w:r>
-        <w:t xml:space="preserve"> =</w:t>
-      </w:r>
-      <w:r>
-        <w:tab/>
-      </w:r>
-      <w:r>
-        <w:tab/>
-        <w:t>----</w:t>
-      </w:r>
-      <w:r>
-        <w:t xml:space="preserve">---------------- = </w:t>
-      </w:r>
-      <w:r>
-        <w:t>354</w:t>
-      </w:r>
-      <w:r>
-        <w:t xml:space="preserve"> %</w:t>
-      </w:r>
-    </w:p>
-    <w:p>
-      <w:r>
-        <w:tab/>
-        <w:t xml:space="preserve">       2124.5</w:t>
-      </w:r>
-      <w:r>
-        <w:tab/>
-      </w:r>
-      <w:r>
-        <w:tab/>
-      </w:r>
-      <w:r>
-        <w:tab/>
-      </w:r>
-      <w:r>
-        <w:t xml:space="preserve">       2124</w:t>
-      </w:r>
-      <w:r>
-        <w:t>.5</w:t>
-      </w:r>
-    </w:p>
-    <w:p>
-      <w:pPr>
-        <w:rPr>
-          <w:b/>
-          <w:u w:val="single"/>
-        </w:rPr>
-      </w:pPr>
-      <w:r>
-        <w:rPr>
-          <w:b/>
-          <w:u w:val="single"/>
-        </w:rPr>
-        <w:t>Non-</w:t>
-      </w:r>
-      <w:r>
-        <w:rPr>
-          <w:b/>
-          <w:u w:val="single"/>
-        </w:rPr>
-        <w:t>Delegated automation suite developed using Cucumber, Java-Selenium</w:t>
-      </w:r>
-      <w:r>
-        <w:rPr>
-          <w:b/>
-          <w:u w:val="single"/>
-        </w:rPr>
-        <w:t>:</w:t>
-      </w:r>
-    </w:p>
-    <w:p/>
-    <w:p>
-      <w:pPr>
-        <w:rPr>
-          <w:b/>
-        </w:rPr>
-      </w:pPr>
-      <w:r>
-        <w:rPr>
-          <w:b/>
-        </w:rPr>
-        <w:t xml:space="preserve">Cost of </w:t>
-      </w:r>
-      <w:r>
-        <w:rPr>
-          <w:b/>
-        </w:rPr>
-        <w:t>Automation</w:t>
-      </w:r>
-      <w:r>
-        <w:rPr>
-          <w:b/>
-        </w:rPr>
-        <w:t xml:space="preserve"> testing</w:t>
-      </w:r>
-      <w:r>
-        <w:rPr>
-          <w:b/>
-        </w:rPr>
-        <w:t>:</w:t>
-      </w:r>
     </w:p>
     <w:p/>
     <w:p>

</xml_diff>

<commit_message>
Updated the ROI home task with mentor review comments
</commit_message>
<xml_diff>
--- a/Intro_Hometask_ROI.docx
+++ b/Intro_Hometask_ROI.docx
@@ -92,7 +92,19 @@
     <w:p/>
     <w:p>
       <w:r>
-        <w:t xml:space="preserve">1) This is an in house EPAM (Alliance) framework developed for some previous project and we customized this to our project need. So cost of developing this considered as '2' hour for setting up the framework. </w:t>
+        <w:t xml:space="preserve">1) </w:t>
+      </w:r>
+      <w:r>
+        <w:t>Framework set up</w:t>
+      </w:r>
+      <w:r>
+        <w:t xml:space="preserve"> = C</w:t>
+      </w:r>
+      <w:r>
+        <w:t>ost of developing</w:t>
+      </w:r>
+      <w:r>
+        <w:t xml:space="preserve"> + Frame work setup= 300+2 hours=302 hours</w:t>
       </w:r>
     </w:p>
     <w:p/>
@@ -104,19 +116,58 @@
     <w:p/>
     <w:p>
       <w:r>
-        <w:t>3) Each test case take 4 min to develop so 39.13 hours to develop suite</w:t>
-      </w:r>
-    </w:p>
-    <w:p/>
-    <w:p>
-      <w:r>
-        <w:t>4) Using automation it will take 1.30 hours to execute (Worst case).</w:t>
-      </w:r>
-    </w:p>
-    <w:p/>
-    <w:p>
-      <w:r>
-        <w:t>5) Execute this manually it takes 9.28 hours(Considered one test case will take 1 min, all test data ready for each test case and all test cases are PASS).</w:t>
+        <w:t xml:space="preserve">3) Each test case take </w:t>
+      </w:r>
+      <w:r>
+        <w:t>10</w:t>
+      </w:r>
+      <w:r>
+        <w:t xml:space="preserve"> min to develop so </w:t>
+      </w:r>
+      <w:r>
+        <w:t>9</w:t>
+      </w:r>
+      <w:r>
+        <w:t>7</w:t>
+      </w:r>
+      <w:r>
+        <w:t xml:space="preserve"> hours to develop suite</w:t>
+      </w:r>
+    </w:p>
+    <w:p/>
+    <w:p>
+      <w:r>
+        <w:t xml:space="preserve">4) Using automation it will take </w:t>
+      </w:r>
+      <w:r>
+        <w:t>4</w:t>
+      </w:r>
+      <w:r>
+        <w:t xml:space="preserve"> hours to execute </w:t>
+      </w:r>
+      <w:r>
+        <w:t>and results analysis (</w:t>
+      </w:r>
+      <w:r>
+        <w:t>Worst case).</w:t>
+      </w:r>
+    </w:p>
+    <w:p/>
+    <w:p>
+      <w:r>
+        <w:t xml:space="preserve">5) Execute this manually it takes </w:t>
+      </w:r>
+      <w:r>
+        <w:t>29.35 hours</w:t>
+      </w:r>
+      <w:r>
+        <w:t xml:space="preserve">(Considered one test case will take </w:t>
+      </w:r>
+      <w:r>
+        <w:t>3</w:t>
+      </w:r>
+      <w:r>
+        <w:t xml:space="preserve"> min, all test data ready for each test case and all test cases are PASS).</w:t>
       </w:r>
     </w:p>
     <w:p/>
@@ -128,26 +179,99 @@
     <w:p/>
     <w:p>
       <w:r>
-        <w:t>Cost of manual testing= 46.4 (9.28*5 days) per week * 4 years * 52 weeks = 9651.2 man-hours</w:t>
-      </w:r>
-    </w:p>
-    <w:p/>
-    <w:p>
-      <w:r>
-        <w:t>Framework set up + existing test case development = 2+40 =42 hours</w:t>
-      </w:r>
-    </w:p>
-    <w:p/>
-    <w:p>
-      <w:r>
-        <w:lastRenderedPageBreak/>
-        <w:t>Cost for new test case = approximately 1 test case for 1 week so 4 min * 52 weeks (Next one year) = 3.5 hours</w:t>
-      </w:r>
-    </w:p>
-    <w:p/>
-    <w:p>
-      <w:r>
-        <w:t>Automated test execution &amp; result analysis = (2*5) 10 man hours per week *</w:t>
+        <w:t xml:space="preserve">Cost of manual testing= </w:t>
+      </w:r>
+      <w:r>
+        <w:t>146.75</w:t>
+      </w:r>
+      <w:r>
+        <w:t>(</w:t>
+      </w:r>
+      <w:r>
+        <w:t>29</w:t>
+      </w:r>
+      <w:r>
+        <w:t>.</w:t>
+      </w:r>
+      <w:r>
+        <w:t>35</w:t>
+      </w:r>
+      <w:r>
+        <w:t xml:space="preserve">*5 days) per week * 4 years * 52 weeks = </w:t>
+      </w:r>
+      <w:r>
+        <w:t>30524 (</w:t>
+      </w:r>
+      <w:r>
+        <w:t>9651.2 man-</w:t>
+      </w:r>
+      <w:proofErr w:type="gramStart"/>
+      <w:r>
+        <w:t>)</w:t>
+      </w:r>
+      <w:r>
+        <w:t>hours</w:t>
+      </w:r>
+      <w:proofErr w:type="gramEnd"/>
+    </w:p>
+    <w:p/>
+    <w:p>
+      <w:r>
+        <w:t>Framework set up + existing test case development =</w:t>
+      </w:r>
+      <w:r>
+        <w:t>30</w:t>
+      </w:r>
+      <w:r>
+        <w:t>2+</w:t>
+      </w:r>
+      <w:r>
+        <w:t>9</w:t>
+      </w:r>
+      <w:r>
+        <w:t>7</w:t>
+      </w:r>
+      <w:r>
+        <w:t xml:space="preserve"> =</w:t>
+      </w:r>
+      <w:r>
+        <w:t>3</w:t>
+      </w:r>
+      <w:r>
+        <w:t>99</w:t>
+      </w:r>
+      <w:r>
+        <w:t xml:space="preserve"> hours</w:t>
+      </w:r>
+    </w:p>
+    <w:p/>
+    <w:p>
+      <w:r>
+        <w:t xml:space="preserve">Cost for new test case = approximately 1 test case for 1 week so </w:t>
+      </w:r>
+      <w:r>
+        <w:t>10</w:t>
+      </w:r>
+      <w:r>
+        <w:t xml:space="preserve"> min * 52 weeks (Next one year) = </w:t>
+      </w:r>
+      <w:r>
+        <w:t>9</w:t>
+      </w:r>
+      <w:r>
+        <w:t xml:space="preserve"> hours</w:t>
+      </w:r>
+    </w:p>
+    <w:p/>
+    <w:p>
+      <w:r>
+        <w:t>Automated test execution &amp; result analysis = (</w:t>
+      </w:r>
+      <w:r>
+        <w:t>4*5) 20</w:t>
+      </w:r>
+      <w:r>
+        <w:t xml:space="preserve"> man hours per week *</w:t>
       </w:r>
       <w:r>
         <w:t xml:space="preserve"> </w:t>
@@ -171,7 +295,10 @@
         <w:t xml:space="preserve"> Weeks </w:t>
       </w:r>
       <w:r>
-        <w:t>=2080</w:t>
+        <w:t>=</w:t>
+      </w:r>
+      <w:r>
+        <w:t>4160</w:t>
       </w:r>
     </w:p>
     <w:p/>
@@ -184,7 +311,24 @@
     <w:p>
       <w:r>
         <w:tab/>
-        <w:t>9651.2-(44.5+2080)</w:t>
+      </w:r>
+      <w:r>
+        <w:t>30524</w:t>
+      </w:r>
+      <w:r>
+        <w:t>-(</w:t>
+      </w:r>
+      <w:r>
+        <w:t>399</w:t>
+      </w:r>
+      <w:r>
+        <w:t>+</w:t>
+      </w:r>
+      <w:r>
+        <w:t>4160</w:t>
+      </w:r>
+      <w:r>
+        <w:t>)</w:t>
       </w:r>
       <w:r>
         <w:tab/>
@@ -197,10 +341,13 @@
         <w:t xml:space="preserve">   </w:t>
       </w:r>
       <w:r>
-        <w:t xml:space="preserve">9651.2- </w:t>
-      </w:r>
-      <w:r>
-        <w:t>2124.5</w:t>
+        <w:t>30524</w:t>
+      </w:r>
+      <w:r>
+        <w:t xml:space="preserve">- </w:t>
+      </w:r>
+      <w:r>
+        <w:t>4559</w:t>
       </w:r>
     </w:p>
     <w:p>
@@ -224,8 +371,13 @@
         <w:t xml:space="preserve">---------------- = </w:t>
       </w:r>
       <w:r>
-        <w:t>354</w:t>
-      </w:r>
+        <w:t>5</w:t>
+      </w:r>
+      <w:r>
+        <w:t>69</w:t>
+      </w:r>
+      <w:bookmarkStart w:id="0" w:name="_GoBack"/>
+      <w:bookmarkEnd w:id="0"/>
       <w:r>
         <w:t xml:space="preserve"> %</w:t>
       </w:r>
@@ -233,22 +385,25 @@
     <w:p>
       <w:r>
         <w:tab/>
-        <w:t xml:space="preserve">       2124.5</w:t>
-      </w:r>
-      <w:r>
-        <w:tab/>
-      </w:r>
-      <w:r>
-        <w:tab/>
-      </w:r>
-      <w:r>
-        <w:tab/>
-      </w:r>
-      <w:r>
-        <w:t xml:space="preserve">       2124</w:t>
-      </w:r>
-      <w:r>
-        <w:t>.5</w:t>
+        <w:t xml:space="preserve">       </w:t>
+      </w:r>
+      <w:r>
+        <w:t>399+4160</w:t>
+      </w:r>
+      <w:r>
+        <w:tab/>
+      </w:r>
+      <w:r>
+        <w:tab/>
+      </w:r>
+      <w:r>
+        <w:tab/>
+      </w:r>
+      <w:r>
+        <w:t xml:space="preserve">       </w:t>
+      </w:r>
+      <w:r>
+        <w:t>4559</w:t>
       </w:r>
     </w:p>
     <w:p>
@@ -317,11 +472,9 @@
         </w:rPr>
         <w:t xml:space="preserve"> </w:t>
       </w:r>
-      <w:bookmarkStart w:id="0" w:name="_GoBack"/>
       <w:r>
         <w:t>Total test cases developed are 12</w:t>
       </w:r>
-      <w:bookmarkEnd w:id="0"/>
     </w:p>
     <w:p/>
     <w:p>

</xml_diff>